<commit_message>
add objetivos al documento principal
</commit_message>
<xml_diff>
--- a/Documentación/Ahorcado Multijugador documentacion.docx
+++ b/Documentación/Ahorcado Multijugador documentacion.docx
@@ -591,27 +591,7 @@
                 <w:sz w:val="24"/>
                 <w:szCs w:val="24"/>
               </w:rPr>
-              <w:t>Intro</w:t>
-            </w:r>
-            <w:r>
-              <w:rPr>
-                <w:rStyle w:val="Hipervnculo"/>
-                <w:rFonts w:ascii="Arial" w:hAnsi="Arial" w:cs="Arial"/>
-                <w:noProof/>
-                <w:sz w:val="24"/>
-                <w:szCs w:val="24"/>
-              </w:rPr>
-              <w:t>d</w:t>
-            </w:r>
-            <w:r>
-              <w:rPr>
-                <w:rStyle w:val="Hipervnculo"/>
-                <w:rFonts w:ascii="Arial" w:hAnsi="Arial" w:cs="Arial"/>
-                <w:noProof/>
-                <w:sz w:val="24"/>
-                <w:szCs w:val="24"/>
-              </w:rPr>
-              <w:t>ucción</w:t>
+              <w:t>Introducción</w:t>
             </w:r>
             <w:r>
               <w:rPr>
@@ -1246,7 +1226,7 @@
                 <w:sz w:val="24"/>
                 <w:szCs w:val="24"/>
               </w:rPr>
-              <w:t>5</w:t>
+              <w:t>6</w:t>
             </w:r>
             <w:r>
               <w:rPr>
@@ -1342,7 +1322,7 @@
                 <w:sz w:val="24"/>
                 <w:szCs w:val="24"/>
               </w:rPr>
-              <w:t>5</w:t>
+              <w:t>6</w:t>
             </w:r>
             <w:r>
               <w:rPr>
@@ -1438,7 +1418,7 @@
                 <w:sz w:val="24"/>
                 <w:szCs w:val="24"/>
               </w:rPr>
-              <w:t>6</w:t>
+              <w:t>7</w:t>
             </w:r>
             <w:r>
               <w:rPr>
@@ -1534,7 +1514,7 @@
                 <w:sz w:val="24"/>
                 <w:szCs w:val="24"/>
               </w:rPr>
-              <w:t>6</w:t>
+              <w:t>7</w:t>
             </w:r>
             <w:r>
               <w:rPr>
@@ -1630,7 +1610,7 @@
                 <w:sz w:val="24"/>
                 <w:szCs w:val="24"/>
               </w:rPr>
-              <w:t>6</w:t>
+              <w:t>7</w:t>
             </w:r>
             <w:r>
               <w:rPr>
@@ -1726,7 +1706,7 @@
                 <w:sz w:val="24"/>
                 <w:szCs w:val="24"/>
               </w:rPr>
-              <w:t>7</w:t>
+              <w:t>8</w:t>
             </w:r>
             <w:r>
               <w:rPr>
@@ -1822,7 +1802,7 @@
                 <w:sz w:val="24"/>
                 <w:szCs w:val="24"/>
               </w:rPr>
-              <w:t>8</w:t>
+              <w:t>9</w:t>
             </w:r>
             <w:r>
               <w:rPr>
@@ -1918,7 +1898,7 @@
                 <w:sz w:val="24"/>
                 <w:szCs w:val="24"/>
               </w:rPr>
-              <w:t>13</w:t>
+              <w:t>14</w:t>
             </w:r>
             <w:r>
               <w:rPr>
@@ -2014,7 +1994,7 @@
                 <w:sz w:val="24"/>
                 <w:szCs w:val="24"/>
               </w:rPr>
-              <w:t>14</w:t>
+              <w:t>15</w:t>
             </w:r>
             <w:r>
               <w:rPr>
@@ -2110,7 +2090,7 @@
                 <w:sz w:val="24"/>
                 <w:szCs w:val="24"/>
               </w:rPr>
-              <w:t>15</w:t>
+              <w:t>16</w:t>
             </w:r>
             <w:r>
               <w:rPr>
@@ -2206,7 +2186,7 @@
                 <w:sz w:val="24"/>
                 <w:szCs w:val="24"/>
               </w:rPr>
-              <w:t>15</w:t>
+              <w:t>16</w:t>
             </w:r>
             <w:r>
               <w:rPr>
@@ -2302,7 +2282,7 @@
                 <w:sz w:val="24"/>
                 <w:szCs w:val="24"/>
               </w:rPr>
-              <w:t>16</w:t>
+              <w:t>17</w:t>
             </w:r>
             <w:r>
               <w:rPr>
@@ -2398,7 +2378,7 @@
                 <w:sz w:val="24"/>
                 <w:szCs w:val="24"/>
               </w:rPr>
-              <w:t>17</w:t>
+              <w:t>18</w:t>
             </w:r>
             <w:r>
               <w:rPr>
@@ -2494,7 +2474,7 @@
                 <w:sz w:val="24"/>
                 <w:szCs w:val="24"/>
               </w:rPr>
-              <w:t>18</w:t>
+              <w:t>19</w:t>
             </w:r>
             <w:r>
               <w:rPr>
@@ -2590,7 +2570,7 @@
                 <w:sz w:val="24"/>
                 <w:szCs w:val="24"/>
               </w:rPr>
-              <w:t>19</w:t>
+              <w:t>20</w:t>
             </w:r>
             <w:r>
               <w:rPr>
@@ -2686,7 +2666,7 @@
                 <w:sz w:val="24"/>
                 <w:szCs w:val="24"/>
               </w:rPr>
-              <w:t>20</w:t>
+              <w:t>21</w:t>
             </w:r>
             <w:r>
               <w:rPr>
@@ -2782,7 +2762,7 @@
                 <w:sz w:val="24"/>
                 <w:szCs w:val="24"/>
               </w:rPr>
-              <w:t>20</w:t>
+              <w:t>21</w:t>
             </w:r>
             <w:r>
               <w:rPr>
@@ -2878,7 +2858,7 @@
                 <w:sz w:val="24"/>
                 <w:szCs w:val="24"/>
               </w:rPr>
-              <w:t>21</w:t>
+              <w:t>22</w:t>
             </w:r>
             <w:r>
               <w:rPr>
@@ -2974,7 +2954,7 @@
                 <w:sz w:val="24"/>
                 <w:szCs w:val="24"/>
               </w:rPr>
-              <w:t>22</w:t>
+              <w:t>23</w:t>
             </w:r>
             <w:r>
               <w:rPr>
@@ -3070,7 +3050,7 @@
                 <w:sz w:val="24"/>
                 <w:szCs w:val="24"/>
               </w:rPr>
-              <w:t>23</w:t>
+              <w:t>24</w:t>
             </w:r>
             <w:r>
               <w:rPr>
@@ -3166,7 +3146,7 @@
                 <w:sz w:val="24"/>
                 <w:szCs w:val="24"/>
               </w:rPr>
-              <w:t>24</w:t>
+              <w:t>25</w:t>
             </w:r>
             <w:r>
               <w:rPr>
@@ -3262,7 +3242,7 @@
                 <w:sz w:val="24"/>
                 <w:szCs w:val="24"/>
               </w:rPr>
-              <w:t>25</w:t>
+              <w:t>26</w:t>
             </w:r>
             <w:r>
               <w:rPr>
@@ -3358,7 +3338,7 @@
                 <w:sz w:val="24"/>
                 <w:szCs w:val="24"/>
               </w:rPr>
-              <w:t>26</w:t>
+              <w:t>27</w:t>
             </w:r>
             <w:r>
               <w:rPr>
@@ -4532,27 +4512,7 @@
           <w:szCs w:val="24"/>
         </w:rPr>
         <w:lastRenderedPageBreak/>
-        <w:t>en una interfaz de texto mediante el cual los usuarios podían ir avanzando en la historia. Así surgió un nuevo tipo de juegos conocidos como MUD (Multi-</w:t>
-      </w:r>
-      <w:proofErr w:type="spellStart"/>
-      <w:r>
-        <w:rPr>
-          <w:rFonts w:ascii="Arial" w:hAnsi="Arial" w:cs="Arial"/>
-          <w:color w:val="000000" w:themeColor="text1"/>
-          <w:sz w:val="24"/>
-          <w:szCs w:val="24"/>
-        </w:rPr>
-        <w:t>User</w:t>
-      </w:r>
-      <w:proofErr w:type="spellEnd"/>
-      <w:r>
-        <w:rPr>
-          <w:rFonts w:ascii="Arial" w:hAnsi="Arial" w:cs="Arial"/>
-          <w:color w:val="000000" w:themeColor="text1"/>
-          <w:sz w:val="24"/>
-          <w:szCs w:val="24"/>
-        </w:rPr>
-        <w:t xml:space="preserve"> </w:t>
+        <w:t xml:space="preserve">en una interfaz de texto mediante el cual los usuarios podían ir avanzando en la historia. Así surgió un nuevo tipo de juegos conocidos como MUD (Multi-User </w:t>
       </w:r>
       <w:proofErr w:type="spellStart"/>
       <w:r>
@@ -4840,6 +4800,30 @@
         </w:rPr>
         <w:t>Se plantea la creación de un videojuego basado en el juego del ahorcado, con la finalidad de que más de dos personas puedan interactuar mediante una red informática, donde se espera podrán jugar desde distintos equipos de cómputo mediante una aplicación.</w:t>
       </w:r>
+    </w:p>
+    <w:p>
+      <w:pPr>
+        <w:spacing w:line="276" w:lineRule="auto"/>
+        <w:jc w:val="both"/>
+        <w:rPr>
+          <w:rFonts w:ascii="Arial" w:hAnsi="Arial" w:cs="Arial"/>
+          <w:color w:val="000000" w:themeColor="text1"/>
+          <w:sz w:val="24"/>
+          <w:szCs w:val="24"/>
+        </w:rPr>
+      </w:pPr>
+    </w:p>
+    <w:p>
+      <w:pPr>
+        <w:spacing w:line="276" w:lineRule="auto"/>
+        <w:jc w:val="both"/>
+        <w:rPr>
+          <w:rFonts w:ascii="Arial" w:hAnsi="Arial" w:cs="Arial"/>
+          <w:color w:val="000000" w:themeColor="text1"/>
+          <w:sz w:val="24"/>
+          <w:szCs w:val="24"/>
+        </w:rPr>
+      </w:pPr>
     </w:p>
     <w:p>
       <w:pPr>
@@ -4877,6 +4861,176 @@
       </w:r>
       <w:bookmarkEnd w:id="17"/>
     </w:p>
+    <w:p>
+      <w:pPr>
+        <w:spacing w:before="80" w:after="0" w:line="240" w:lineRule="auto"/>
+        <w:jc w:val="both"/>
+        <w:outlineLvl w:val="1"/>
+        <w:rPr>
+          <w:rFonts w:ascii="Arial" w:eastAsia="Times New Roman" w:hAnsi="Arial" w:cs="Arial"/>
+          <w:color w:val="000000"/>
+          <w:sz w:val="24"/>
+          <w:szCs w:val="24"/>
+          <w:lang w:eastAsia="es-MX"/>
+        </w:rPr>
+      </w:pPr>
+      <w:r>
+        <w:rPr>
+          <w:rFonts w:ascii="Arial" w:eastAsia="Times New Roman" w:hAnsi="Arial" w:cs="Arial"/>
+          <w:color w:val="000000"/>
+          <w:sz w:val="24"/>
+          <w:szCs w:val="24"/>
+          <w:lang w:eastAsia="es-MX"/>
+        </w:rPr>
+        <w:t xml:space="preserve">Se plantea el desarrollo de una aplicación/juego basado en un sistema distribuido, para emplear técnicas de </w:t>
+      </w:r>
+      <w:r>
+        <w:rPr>
+          <w:rFonts w:ascii="Arial" w:eastAsia="Times New Roman" w:hAnsi="Arial" w:cs="Arial"/>
+          <w:color w:val="000000"/>
+          <w:sz w:val="24"/>
+          <w:szCs w:val="24"/>
+          <w:lang w:eastAsia="es-MX"/>
+        </w:rPr>
+        <w:t>ingeniería en software, para ello se implementará la arquitectura de</w:t>
+      </w:r>
+      <w:r>
+        <w:rPr>
+          <w:rFonts w:ascii="Arial" w:eastAsia="Times New Roman" w:hAnsi="Arial" w:cs="Arial"/>
+          <w:color w:val="000000"/>
+          <w:sz w:val="24"/>
+          <w:szCs w:val="24"/>
+          <w:lang w:eastAsia="es-MX"/>
+        </w:rPr>
+        <w:t xml:space="preserve"> cliente servidor</w:t>
+      </w:r>
+      <w:r>
+        <w:rPr>
+          <w:rFonts w:ascii="Arial" w:eastAsia="Times New Roman" w:hAnsi="Arial" w:cs="Arial"/>
+          <w:color w:val="000000"/>
+          <w:sz w:val="24"/>
+          <w:szCs w:val="24"/>
+          <w:lang w:eastAsia="es-MX"/>
+        </w:rPr>
+        <w:t xml:space="preserve">, </w:t>
+      </w:r>
+      <w:r>
+        <w:rPr>
+          <w:rFonts w:ascii="Arial" w:eastAsia="Times New Roman" w:hAnsi="Arial" w:cs="Arial"/>
+          <w:color w:val="000000"/>
+          <w:sz w:val="24"/>
+          <w:szCs w:val="24"/>
+          <w:lang w:eastAsia="es-MX"/>
+        </w:rPr>
+        <w:t>es un modelo de diseño de software en el que las tareas se reparten entre los proveedores de recursos o servicios, llamados servidores, y los demandantes, llamados clientes. Un cliente realiza peticiones a otro programa, el servidor, quien le da respuesta</w:t>
+      </w:r>
+      <w:r>
+        <w:rPr>
+          <w:rFonts w:ascii="Arial" w:eastAsia="Times New Roman" w:hAnsi="Arial" w:cs="Arial"/>
+          <w:color w:val="000000"/>
+          <w:sz w:val="24"/>
+          <w:szCs w:val="24"/>
+          <w:lang w:eastAsia="es-MX"/>
+        </w:rPr>
+        <w:t xml:space="preserve"> y</w:t>
+      </w:r>
+      <w:r>
+        <w:rPr>
+          <w:rFonts w:ascii="Arial" w:eastAsia="Times New Roman" w:hAnsi="Arial" w:cs="Arial"/>
+          <w:color w:val="000000"/>
+          <w:sz w:val="24"/>
+          <w:szCs w:val="24"/>
+          <w:lang w:eastAsia="es-MX"/>
+        </w:rPr>
+        <w:t xml:space="preserve"> viceversa</w:t>
+      </w:r>
+      <w:r>
+        <w:rPr>
+          <w:rFonts w:ascii="Arial" w:eastAsia="Times New Roman" w:hAnsi="Arial" w:cs="Arial"/>
+          <w:color w:val="000000"/>
+          <w:sz w:val="24"/>
+          <w:szCs w:val="24"/>
+          <w:lang w:eastAsia="es-MX"/>
+        </w:rPr>
+        <w:t>.</w:t>
+      </w:r>
+    </w:p>
+    <w:p>
+      <w:pPr>
+        <w:spacing w:before="80" w:after="0" w:line="240" w:lineRule="auto"/>
+        <w:jc w:val="both"/>
+        <w:outlineLvl w:val="1"/>
+        <w:rPr>
+          <w:rFonts w:ascii="Arial" w:eastAsia="Times New Roman" w:hAnsi="Arial" w:cs="Arial"/>
+          <w:color w:val="000000"/>
+          <w:sz w:val="24"/>
+          <w:szCs w:val="24"/>
+          <w:lang w:eastAsia="es-MX"/>
+        </w:rPr>
+      </w:pPr>
+      <w:r>
+        <w:rPr>
+          <w:rFonts w:ascii="Arial" w:eastAsia="Times New Roman" w:hAnsi="Arial" w:cs="Arial"/>
+          <w:color w:val="000000"/>
+          <w:sz w:val="24"/>
+          <w:szCs w:val="24"/>
+          <w:lang w:eastAsia="es-MX"/>
+        </w:rPr>
+        <w:t>E</w:t>
+      </w:r>
+      <w:r>
+        <w:rPr>
+          <w:rFonts w:ascii="Arial" w:eastAsia="Times New Roman" w:hAnsi="Arial" w:cs="Arial"/>
+          <w:color w:val="000000"/>
+          <w:sz w:val="24"/>
+          <w:szCs w:val="24"/>
+          <w:lang w:eastAsia="es-MX"/>
+        </w:rPr>
+        <w:t xml:space="preserve">l juego consiste en el clásico ahorcado, o bien conocido como “Horca", "El Juego de </w:t>
+      </w:r>
+      <w:proofErr w:type="spellStart"/>
+      <w:r>
+        <w:rPr>
+          <w:rFonts w:ascii="Arial" w:eastAsia="Times New Roman" w:hAnsi="Arial" w:cs="Arial"/>
+          <w:color w:val="000000"/>
+          <w:sz w:val="24"/>
+          <w:szCs w:val="24"/>
+          <w:lang w:eastAsia="es-MX"/>
+        </w:rPr>
+        <w:t>Hangin</w:t>
+      </w:r>
+      <w:proofErr w:type="spellEnd"/>
+      <w:r>
+        <w:rPr>
+          <w:rFonts w:ascii="Arial" w:eastAsia="Times New Roman" w:hAnsi="Arial" w:cs="Arial"/>
+          <w:color w:val="000000"/>
+          <w:sz w:val="24"/>
+          <w:szCs w:val="24"/>
+          <w:lang w:eastAsia="es-MX"/>
+        </w:rPr>
+        <w:t>'", o "Suspensión"</w:t>
+      </w:r>
+      <w:r>
+        <w:rPr>
+          <w:rFonts w:ascii="Arial" w:eastAsia="Times New Roman" w:hAnsi="Arial" w:cs="Arial"/>
+          <w:color w:val="000000"/>
+          <w:sz w:val="24"/>
+          <w:szCs w:val="24"/>
+          <w:lang w:eastAsia="es-MX"/>
+        </w:rPr>
+        <w:t xml:space="preserve">, </w:t>
+      </w:r>
+      <w:r>
+        <w:rPr>
+          <w:rFonts w:ascii="Arial" w:eastAsia="Times New Roman" w:hAnsi="Arial" w:cs="Arial"/>
+          <w:color w:val="000000"/>
+          <w:sz w:val="24"/>
+          <w:szCs w:val="24"/>
+          <w:lang w:eastAsia="es-MX"/>
+        </w:rPr>
+        <w:t>El juego del Ahorcado consiste en 5 partidas, cada una con una palabra para descubrir. Cada palabra valdrá 60 puntos, que serán divididos entre todos los jugadores que descubran la palabra. Así, si un jugador acierta la palabra, ganará 60 puntos; Si dos jugadores aciertan, cada uno ganará 30 puntos, y así por delante.</w:t>
+      </w:r>
+    </w:p>
     <w:p/>
     <w:p>
       <w:pPr>
@@ -4898,9 +5052,400 @@
           <w:sz w:val="28"/>
           <w:szCs w:val="28"/>
         </w:rPr>
+        <w:lastRenderedPageBreak/>
         <w:t>Objetivos específicos</w:t>
       </w:r>
       <w:bookmarkEnd w:id="18"/>
+    </w:p>
+    <w:p>
+      <w:pPr>
+        <w:spacing w:after="120" w:line="240" w:lineRule="auto"/>
+        <w:jc w:val="both"/>
+        <w:rPr>
+          <w:rFonts w:ascii="Arial" w:eastAsia="Times New Roman" w:hAnsi="Arial" w:cs="Arial"/>
+          <w:sz w:val="24"/>
+          <w:szCs w:val="24"/>
+          <w:lang w:eastAsia="es-MX"/>
+        </w:rPr>
+      </w:pPr>
+      <w:r>
+        <w:rPr>
+          <w:rFonts w:ascii="Arial" w:eastAsia="Times New Roman" w:hAnsi="Arial" w:cs="Arial"/>
+          <w:b/>
+          <w:bCs/>
+          <w:color w:val="000000"/>
+          <w:sz w:val="24"/>
+          <w:szCs w:val="24"/>
+          <w:lang w:eastAsia="es-MX"/>
+        </w:rPr>
+        <w:t>Desarrolladores:</w:t>
+      </w:r>
+    </w:p>
+    <w:p>
+      <w:pPr>
+        <w:numPr>
+          <w:ilvl w:val="0"/>
+          <w:numId w:val="6"/>
+        </w:numPr>
+        <w:spacing w:after="0" w:line="240" w:lineRule="auto"/>
+        <w:jc w:val="both"/>
+        <w:textAlignment w:val="baseline"/>
+        <w:rPr>
+          <w:rFonts w:ascii="Arial" w:eastAsia="Times New Roman" w:hAnsi="Arial" w:cs="Arial"/>
+          <w:color w:val="000000"/>
+          <w:sz w:val="24"/>
+          <w:szCs w:val="24"/>
+          <w:lang w:eastAsia="es-MX"/>
+        </w:rPr>
+      </w:pPr>
+      <w:r>
+        <w:rPr>
+          <w:rFonts w:ascii="Arial" w:eastAsia="Times New Roman" w:hAnsi="Arial" w:cs="Arial"/>
+          <w:color w:val="000000"/>
+          <w:sz w:val="24"/>
+          <w:szCs w:val="24"/>
+          <w:lang w:eastAsia="es-MX"/>
+        </w:rPr>
+        <w:t>Requerimientos del Software: Es importante definir de manera clara y concisa los requerimientos, para que permita llevar a cabo un desarrollo eficaz por parte de los ingenieros en software, para</w:t>
+      </w:r>
+      <w:r>
+        <w:rPr>
+          <w:rFonts w:ascii="Arial" w:eastAsia="Times New Roman" w:hAnsi="Arial" w:cs="Arial"/>
+          <w:color w:val="000000"/>
+          <w:sz w:val="24"/>
+          <w:szCs w:val="24"/>
+          <w:lang w:eastAsia="es-MX"/>
+        </w:rPr>
+        <w:t xml:space="preserve"> lograr el objetivo de implementar las técnicas de la arquitectura cliente servidor.</w:t>
+      </w:r>
+      <w:r>
+        <w:rPr>
+          <w:rFonts w:ascii="Arial" w:eastAsia="Times New Roman" w:hAnsi="Arial" w:cs="Arial"/>
+          <w:color w:val="000000"/>
+          <w:sz w:val="24"/>
+          <w:szCs w:val="24"/>
+          <w:lang w:eastAsia="es-MX"/>
+        </w:rPr>
+        <w:t> </w:t>
+      </w:r>
+    </w:p>
+    <w:p>
+      <w:pPr>
+        <w:numPr>
+          <w:ilvl w:val="0"/>
+          <w:numId w:val="6"/>
+        </w:numPr>
+        <w:spacing w:after="0" w:line="240" w:lineRule="auto"/>
+        <w:jc w:val="both"/>
+        <w:textAlignment w:val="baseline"/>
+        <w:rPr>
+          <w:rFonts w:ascii="Arial" w:eastAsia="Times New Roman" w:hAnsi="Arial" w:cs="Arial"/>
+          <w:color w:val="000000"/>
+          <w:sz w:val="24"/>
+          <w:szCs w:val="24"/>
+          <w:lang w:eastAsia="es-MX"/>
+        </w:rPr>
+      </w:pPr>
+      <w:r>
+        <w:rPr>
+          <w:rFonts w:ascii="Arial" w:eastAsia="Times New Roman" w:hAnsi="Arial" w:cs="Arial"/>
+          <w:color w:val="000000"/>
+          <w:sz w:val="24"/>
+          <w:szCs w:val="24"/>
+          <w:lang w:eastAsia="es-MX"/>
+        </w:rPr>
+        <w:t>Asesorías con especialistas: Con el propósito de capacitar a los desarrolladores, y con la finalidad de que adquieran más conocimientos, que ayuden en el proceso de desarrollo del sistema a realizar</w:t>
+      </w:r>
+      <w:r>
+        <w:rPr>
+          <w:rFonts w:ascii="Arial" w:eastAsia="Times New Roman" w:hAnsi="Arial" w:cs="Arial"/>
+          <w:color w:val="000000"/>
+          <w:sz w:val="24"/>
+          <w:szCs w:val="24"/>
+          <w:lang w:eastAsia="es-MX"/>
+        </w:rPr>
+        <w:t>.</w:t>
+      </w:r>
+    </w:p>
+    <w:p>
+      <w:pPr>
+        <w:numPr>
+          <w:ilvl w:val="0"/>
+          <w:numId w:val="6"/>
+        </w:numPr>
+        <w:spacing w:after="0" w:line="240" w:lineRule="auto"/>
+        <w:jc w:val="both"/>
+        <w:textAlignment w:val="baseline"/>
+        <w:rPr>
+          <w:rFonts w:ascii="Arial" w:eastAsia="Times New Roman" w:hAnsi="Arial" w:cs="Arial"/>
+          <w:color w:val="000000"/>
+          <w:sz w:val="24"/>
+          <w:szCs w:val="24"/>
+          <w:lang w:eastAsia="es-MX"/>
+        </w:rPr>
+      </w:pPr>
+      <w:r>
+        <w:rPr>
+          <w:rFonts w:ascii="Arial" w:eastAsia="Times New Roman" w:hAnsi="Arial" w:cs="Arial"/>
+          <w:color w:val="000000"/>
+          <w:sz w:val="24"/>
+          <w:szCs w:val="24"/>
+          <w:lang w:eastAsia="es-MX"/>
+        </w:rPr>
+        <w:t>Análisis de Requerimientos: Clasificación de información para realizar su respectivo análisis, y generar un modelo de requerimientos y poder diseñar una estructura del Sistema y poder resolver necesidades del usuario. </w:t>
+      </w:r>
+    </w:p>
+    <w:p>
+      <w:pPr>
+        <w:numPr>
+          <w:ilvl w:val="0"/>
+          <w:numId w:val="6"/>
+        </w:numPr>
+        <w:spacing w:after="0" w:line="240" w:lineRule="auto"/>
+        <w:jc w:val="both"/>
+        <w:textAlignment w:val="baseline"/>
+        <w:rPr>
+          <w:rFonts w:ascii="Arial" w:eastAsia="Times New Roman" w:hAnsi="Arial" w:cs="Arial"/>
+          <w:color w:val="000000"/>
+          <w:sz w:val="24"/>
+          <w:szCs w:val="24"/>
+          <w:lang w:eastAsia="es-MX"/>
+        </w:rPr>
+      </w:pPr>
+      <w:r>
+        <w:rPr>
+          <w:rFonts w:ascii="Arial" w:eastAsia="Times New Roman" w:hAnsi="Arial" w:cs="Arial"/>
+          <w:color w:val="000000"/>
+          <w:sz w:val="24"/>
+          <w:szCs w:val="24"/>
+          <w:lang w:eastAsia="es-MX"/>
+        </w:rPr>
+        <w:t>Diseño de Arquitectura Cliente servidor</w:t>
+      </w:r>
+      <w:r>
+        <w:rPr>
+          <w:rFonts w:ascii="Arial" w:eastAsia="Times New Roman" w:hAnsi="Arial" w:cs="Arial"/>
+          <w:color w:val="000000"/>
+          <w:sz w:val="24"/>
+          <w:szCs w:val="24"/>
+          <w:lang w:eastAsia="es-MX"/>
+        </w:rPr>
+        <w:t xml:space="preserve">: </w:t>
+      </w:r>
+      <w:r>
+        <w:rPr>
+          <w:rFonts w:ascii="Arial" w:eastAsia="Times New Roman" w:hAnsi="Arial" w:cs="Arial"/>
+          <w:color w:val="000000"/>
+          <w:sz w:val="24"/>
+          <w:szCs w:val="24"/>
+          <w:lang w:eastAsia="es-MX"/>
+        </w:rPr>
+        <w:t xml:space="preserve">Implementar técnicas de software para el desarrollo del modelo cliente servidor </w:t>
+      </w:r>
+      <w:r>
+        <w:rPr>
+          <w:rFonts w:ascii="Arial" w:eastAsia="Times New Roman" w:hAnsi="Arial" w:cs="Arial"/>
+          <w:color w:val="000000"/>
+          <w:sz w:val="24"/>
+          <w:szCs w:val="24"/>
+          <w:lang w:eastAsia="es-MX"/>
+        </w:rPr>
+        <w:t>estable, adaptada para el propósito del sistema, que le permita un correcto funcionamiento. </w:t>
+      </w:r>
+    </w:p>
+    <w:p>
+      <w:pPr>
+        <w:numPr>
+          <w:ilvl w:val="0"/>
+          <w:numId w:val="6"/>
+        </w:numPr>
+        <w:spacing w:after="0" w:line="240" w:lineRule="auto"/>
+        <w:jc w:val="both"/>
+        <w:textAlignment w:val="baseline"/>
+        <w:rPr>
+          <w:rFonts w:ascii="Arial" w:eastAsia="Times New Roman" w:hAnsi="Arial" w:cs="Arial"/>
+          <w:color w:val="000000"/>
+          <w:sz w:val="24"/>
+          <w:szCs w:val="24"/>
+          <w:lang w:eastAsia="es-MX"/>
+        </w:rPr>
+      </w:pPr>
+      <w:r>
+        <w:rPr>
+          <w:rFonts w:ascii="Arial" w:eastAsia="Times New Roman" w:hAnsi="Arial" w:cs="Arial"/>
+          <w:color w:val="000000"/>
+          <w:sz w:val="24"/>
+          <w:szCs w:val="24"/>
+          <w:lang w:eastAsia="es-MX"/>
+        </w:rPr>
+        <w:t xml:space="preserve">Interfaz de Usuario: Diseñar una interfaz acorde a las necesidades del </w:t>
+      </w:r>
+      <w:r>
+        <w:rPr>
+          <w:rFonts w:ascii="Arial" w:eastAsia="Times New Roman" w:hAnsi="Arial" w:cs="Arial"/>
+          <w:color w:val="000000"/>
+          <w:sz w:val="24"/>
+          <w:szCs w:val="24"/>
+          <w:lang w:eastAsia="es-MX"/>
+        </w:rPr>
+        <w:t>del modelo a implementar</w:t>
+      </w:r>
+      <w:r>
+        <w:rPr>
+          <w:rFonts w:ascii="Arial" w:eastAsia="Times New Roman" w:hAnsi="Arial" w:cs="Arial"/>
+          <w:color w:val="000000"/>
+          <w:sz w:val="24"/>
+          <w:szCs w:val="24"/>
+          <w:lang w:eastAsia="es-MX"/>
+        </w:rPr>
+        <w:t>.</w:t>
+      </w:r>
+    </w:p>
+    <w:p>
+      <w:pPr>
+        <w:numPr>
+          <w:ilvl w:val="0"/>
+          <w:numId w:val="6"/>
+        </w:numPr>
+        <w:spacing w:after="0" w:line="240" w:lineRule="auto"/>
+        <w:jc w:val="both"/>
+        <w:textAlignment w:val="baseline"/>
+        <w:rPr>
+          <w:rFonts w:ascii="Arial" w:eastAsia="Times New Roman" w:hAnsi="Arial" w:cs="Arial"/>
+          <w:color w:val="000000"/>
+          <w:sz w:val="24"/>
+          <w:szCs w:val="24"/>
+          <w:lang w:eastAsia="es-MX"/>
+        </w:rPr>
+      </w:pPr>
+      <w:r>
+        <w:rPr>
+          <w:rFonts w:ascii="Arial" w:eastAsia="Times New Roman" w:hAnsi="Arial" w:cs="Arial"/>
+          <w:color w:val="000000"/>
+          <w:sz w:val="24"/>
+          <w:szCs w:val="24"/>
+          <w:lang w:eastAsia="es-MX"/>
+        </w:rPr>
+        <w:t>Pruebas y Mantenimiento: Las pruebas tienen el propósito de identificar errores, fallas, u cualquier otra anomalía que interfiera en el correcto funcionamiento del producto final esperado.</w:t>
+      </w:r>
+    </w:p>
+    <w:p>
+      <w:pPr>
+        <w:numPr>
+          <w:ilvl w:val="0"/>
+          <w:numId w:val="6"/>
+        </w:numPr>
+        <w:spacing w:after="120" w:line="240" w:lineRule="auto"/>
+        <w:jc w:val="both"/>
+        <w:textAlignment w:val="baseline"/>
+        <w:rPr>
+          <w:rFonts w:ascii="Arial" w:eastAsia="Times New Roman" w:hAnsi="Arial" w:cs="Arial"/>
+          <w:color w:val="000000"/>
+          <w:sz w:val="24"/>
+          <w:szCs w:val="24"/>
+          <w:lang w:eastAsia="es-MX"/>
+        </w:rPr>
+      </w:pPr>
+      <w:r>
+        <w:rPr>
+          <w:rFonts w:ascii="Arial" w:eastAsia="Times New Roman" w:hAnsi="Arial" w:cs="Arial"/>
+          <w:color w:val="000000"/>
+          <w:sz w:val="24"/>
+          <w:szCs w:val="24"/>
+          <w:lang w:eastAsia="es-MX"/>
+        </w:rPr>
+        <w:t>Compatibilidad del Sistema: Será necesario definir con qué plataformas y software de apoyo, se trabajará para el desarrollo del proyecto, su debida instalación y con sus respectivas versiones. </w:t>
+      </w:r>
+    </w:p>
+    <w:p>
+      <w:pPr>
+        <w:spacing w:after="120" w:line="240" w:lineRule="auto"/>
+        <w:jc w:val="both"/>
+        <w:rPr>
+          <w:rFonts w:ascii="Arial" w:eastAsia="Times New Roman" w:hAnsi="Arial" w:cs="Arial"/>
+          <w:sz w:val="24"/>
+          <w:szCs w:val="24"/>
+          <w:lang w:eastAsia="es-MX"/>
+        </w:rPr>
+      </w:pPr>
+      <w:r>
+        <w:rPr>
+          <w:rFonts w:ascii="Arial" w:eastAsia="Times New Roman" w:hAnsi="Arial" w:cs="Arial"/>
+          <w:b/>
+          <w:bCs/>
+          <w:color w:val="000000"/>
+          <w:sz w:val="24"/>
+          <w:szCs w:val="24"/>
+          <w:lang w:eastAsia="es-MX"/>
+        </w:rPr>
+        <w:t>Para Beneficio del sistema: </w:t>
+      </w:r>
+    </w:p>
+    <w:p>
+      <w:pPr>
+        <w:numPr>
+          <w:ilvl w:val="0"/>
+          <w:numId w:val="7"/>
+        </w:numPr>
+        <w:spacing w:after="0" w:line="240" w:lineRule="auto"/>
+        <w:jc w:val="both"/>
+        <w:textAlignment w:val="baseline"/>
+        <w:rPr>
+          <w:rFonts w:ascii="Arial" w:eastAsia="Times New Roman" w:hAnsi="Arial" w:cs="Arial"/>
+          <w:color w:val="000000"/>
+          <w:sz w:val="24"/>
+          <w:szCs w:val="24"/>
+          <w:lang w:eastAsia="es-MX"/>
+        </w:rPr>
+      </w:pPr>
+      <w:r>
+        <w:rPr>
+          <w:rFonts w:ascii="Arial" w:eastAsia="Times New Roman" w:hAnsi="Arial" w:cs="Arial"/>
+          <w:color w:val="000000"/>
+          <w:sz w:val="24"/>
+          <w:szCs w:val="24"/>
+          <w:lang w:eastAsia="es-MX"/>
+        </w:rPr>
+        <w:t>Sistema Práctico: Proporcionar un sistema que le permita a los usuarios adaptarse de manera fácil e intuitiva. Que cumpla con los criterios de usabilidad. </w:t>
+      </w:r>
+    </w:p>
+    <w:p>
+      <w:pPr>
+        <w:numPr>
+          <w:ilvl w:val="0"/>
+          <w:numId w:val="7"/>
+        </w:numPr>
+        <w:spacing w:after="0" w:line="240" w:lineRule="auto"/>
+        <w:jc w:val="both"/>
+        <w:textAlignment w:val="baseline"/>
+        <w:rPr>
+          <w:rFonts w:ascii="Arial" w:eastAsia="Times New Roman" w:hAnsi="Arial" w:cs="Arial"/>
+          <w:color w:val="000000"/>
+          <w:sz w:val="24"/>
+          <w:szCs w:val="24"/>
+          <w:lang w:eastAsia="es-MX"/>
+        </w:rPr>
+      </w:pPr>
+      <w:r>
+        <w:rPr>
+          <w:rFonts w:ascii="Arial" w:eastAsia="Times New Roman" w:hAnsi="Arial" w:cs="Arial"/>
+          <w:color w:val="000000"/>
+          <w:sz w:val="24"/>
+          <w:szCs w:val="24"/>
+          <w:lang w:eastAsia="es-MX"/>
+        </w:rPr>
+        <w:t xml:space="preserve">Mejorar el tiempo en cada uno de los procesos </w:t>
+      </w:r>
+      <w:r>
+        <w:rPr>
+          <w:rFonts w:ascii="Arial" w:eastAsia="Times New Roman" w:hAnsi="Arial" w:cs="Arial"/>
+          <w:color w:val="000000"/>
+          <w:sz w:val="24"/>
+          <w:szCs w:val="24"/>
+          <w:lang w:eastAsia="es-MX"/>
+        </w:rPr>
+        <w:t>de ejecución</w:t>
+      </w:r>
     </w:p>
     <w:p/>
     <w:p>
@@ -5031,6 +5576,7 @@
           <w:sz w:val="28"/>
           <w:szCs w:val="28"/>
         </w:rPr>
+        <w:lastRenderedPageBreak/>
         <w:t>Justificación</w:t>
       </w:r>
       <w:bookmarkEnd w:id="21"/>
@@ -9577,15 +10123,31 @@
         <w:pStyle w:val="Descripcin"/>
         <w:jc w:val="center"/>
       </w:pPr>
-      <w:fldSimple w:instr=" SEQ Ilustración \* ARABIC ">
-        <w:bookmarkStart w:id="31" w:name="_Toc55815605"/>
-        <w:r>
-          <w:rPr>
-            <w:noProof/>
-          </w:rPr>
-          <w:t>1</w:t>
-        </w:r>
-      </w:fldSimple>
+      <w:r>
+        <w:fldChar w:fldCharType="begin"/>
+      </w:r>
+      <w:r>
+        <w:instrText xml:space="preserve"> SEQ Il</w:instrText>
+      </w:r>
+      <w:r>
+        <w:instrText xml:space="preserve">ustración \* ARABIC </w:instrText>
+      </w:r>
+      <w:r>
+        <w:fldChar w:fldCharType="separate"/>
+      </w:r>
+      <w:bookmarkStart w:id="31" w:name="_Toc55815605"/>
+      <w:r>
+        <w:rPr>
+          <w:noProof/>
+        </w:rPr>
+        <w:t>1</w:t>
+      </w:r>
+      <w:r>
+        <w:rPr>
+          <w:noProof/>
+        </w:rPr>
+        <w:fldChar w:fldCharType="end"/>
+      </w:r>
       <w:r>
         <w:t>Diseño. Prototipo pantalla principal</w:t>
       </w:r>
@@ -9649,15 +10211,28 @@
         <w:pStyle w:val="Descripcin"/>
         <w:jc w:val="center"/>
       </w:pPr>
-      <w:fldSimple w:instr=" SEQ Ilustración \* ARABIC ">
-        <w:bookmarkStart w:id="32" w:name="_Toc55815606"/>
-        <w:r>
-          <w:rPr>
-            <w:noProof/>
-          </w:rPr>
-          <w:t>2</w:t>
-        </w:r>
-      </w:fldSimple>
+      <w:r>
+        <w:fldChar w:fldCharType="begin"/>
+      </w:r>
+      <w:r>
+        <w:instrText xml:space="preserve"> SEQ Ilustración \* ARABIC </w:instrText>
+      </w:r>
+      <w:r>
+        <w:fldChar w:fldCharType="separate"/>
+      </w:r>
+      <w:bookmarkStart w:id="32" w:name="_Toc55815606"/>
+      <w:r>
+        <w:rPr>
+          <w:noProof/>
+        </w:rPr>
+        <w:t>2</w:t>
+      </w:r>
+      <w:r>
+        <w:rPr>
+          <w:noProof/>
+        </w:rPr>
+        <w:fldChar w:fldCharType="end"/>
+      </w:r>
       <w:r>
         <w:t>Diseño. Prototipo pantalla de partida</w:t>
       </w:r>
@@ -9838,28 +10413,15 @@
       <w:pPr>
         <w:pStyle w:val="Descripcin"/>
       </w:pPr>
-      <w:r>
-        <w:fldChar w:fldCharType="begin"/>
-      </w:r>
-      <w:r>
-        <w:instrText xml:space="preserve"> SEQ Ilustración \* ARABIC </w:instrText>
-      </w:r>
-      <w:r>
-        <w:fldChar w:fldCharType="separate"/>
-      </w:r>
-      <w:bookmarkStart w:id="37" w:name="_Toc55815607"/>
-      <w:r>
-        <w:rPr>
-          <w:noProof/>
-        </w:rPr>
-        <w:t>3</w:t>
-      </w:r>
-      <w:r>
-        <w:rPr>
-          <w:noProof/>
-        </w:rPr>
-        <w:fldChar w:fldCharType="end"/>
-      </w:r>
+      <w:fldSimple w:instr=" SEQ Ilustración \* ARABIC ">
+        <w:bookmarkStart w:id="37" w:name="_Toc55815607"/>
+        <w:r>
+          <w:rPr>
+            <w:noProof/>
+          </w:rPr>
+          <w:t>3</w:t>
+        </w:r>
+      </w:fldSimple>
       <w:r>
         <w:t>. Diagrama Entidad-Relación</w:t>
       </w:r>
@@ -9987,42 +10549,30 @@
             <w:tcW w:w="7529" w:type="dxa"/>
           </w:tcPr>
           <w:p>
-            <w:r>
+            <w:pPr>
+              <w:rPr>
+                <w:lang w:val="en-US"/>
+              </w:rPr>
+            </w:pPr>
+            <w:r>
+              <w:rPr>
+                <w:lang w:val="en-US"/>
+              </w:rPr>
               <w:t>Auto-</w:t>
             </w:r>
-            <w:proofErr w:type="spellStart"/>
             <w:proofErr w:type="gramStart"/>
             <w:r>
-              <w:t>Increment</w:t>
-            </w:r>
-            <w:proofErr w:type="spellEnd"/>
-            <w:r>
-              <w:t xml:space="preserve">,   </w:t>
-            </w:r>
-            <w:proofErr w:type="spellStart"/>
+              <w:rPr>
+                <w:lang w:val="en-US"/>
+              </w:rPr>
+              <w:t xml:space="preserve">Increment,   </w:t>
+            </w:r>
             <w:proofErr w:type="gramEnd"/>
             <w:r>
-              <w:t>Primary</w:t>
-            </w:r>
-            <w:proofErr w:type="spellEnd"/>
-            <w:r>
-              <w:t xml:space="preserve"> Key,  </w:t>
-            </w:r>
-            <w:proofErr w:type="spellStart"/>
-            <w:r>
-              <w:t>Not</w:t>
-            </w:r>
-            <w:proofErr w:type="spellEnd"/>
-            <w:r>
-              <w:t xml:space="preserve"> </w:t>
-            </w:r>
-            <w:proofErr w:type="spellStart"/>
-            <w:r>
-              <w:t>Null</w:t>
-            </w:r>
-            <w:proofErr w:type="spellEnd"/>
-            <w:r>
-              <w:t xml:space="preserve"> </w:t>
+              <w:rPr>
+                <w:lang w:val="en-US"/>
+              </w:rPr>
+              <w:t xml:space="preserve">Primary Key,  Not Null </w:t>
             </w:r>
           </w:p>
         </w:tc>
@@ -10043,34 +10593,24 @@
             <w:tcW w:w="7529" w:type="dxa"/>
           </w:tcPr>
           <w:p>
-            <w:proofErr w:type="spellStart"/>
+            <w:pPr>
+              <w:rPr>
+                <w:lang w:val="en-US"/>
+              </w:rPr>
+            </w:pPr>
             <w:proofErr w:type="gramStart"/>
             <w:r>
-              <w:t>Varchar</w:t>
-            </w:r>
-            <w:proofErr w:type="spellEnd"/>
-            <w:r>
-              <w:t>(</w:t>
+              <w:rPr>
+                <w:lang w:val="en-US"/>
+              </w:rPr>
+              <w:t>Varchar(</w:t>
             </w:r>
             <w:proofErr w:type="gramEnd"/>
             <w:r>
-              <w:t xml:space="preserve">20), </w:t>
-            </w:r>
-            <w:proofErr w:type="spellStart"/>
-            <w:r>
-              <w:t>Not</w:t>
-            </w:r>
-            <w:proofErr w:type="spellEnd"/>
-            <w:r>
-              <w:t xml:space="preserve"> </w:t>
-            </w:r>
-            <w:proofErr w:type="spellStart"/>
-            <w:r>
-              <w:t>Null</w:t>
-            </w:r>
-            <w:proofErr w:type="spellEnd"/>
-            <w:r>
-              <w:t>, Min 8, Max20</w:t>
+              <w:rPr>
+                <w:lang w:val="en-US"/>
+              </w:rPr>
+              <w:t>20), Not Null, Min 8, Max20</w:t>
             </w:r>
           </w:p>
         </w:tc>
@@ -10091,29 +10631,30 @@
             <w:tcW w:w="7529" w:type="dxa"/>
           </w:tcPr>
           <w:p>
+            <w:pPr>
+              <w:rPr>
+                <w:lang w:val="en-US"/>
+              </w:rPr>
+            </w:pPr>
+            <w:r>
+              <w:rPr>
+                <w:lang w:val="en-US"/>
+              </w:rPr>
+              <w:t xml:space="preserve">Varchar 20 Not Null Default ‘Sin </w:t>
+            </w:r>
             <w:proofErr w:type="spellStart"/>
             <w:r>
-              <w:t>Varchar</w:t>
+              <w:rPr>
+                <w:lang w:val="en-US"/>
+              </w:rPr>
+              <w:t>Tema</w:t>
             </w:r>
             <w:proofErr w:type="spellEnd"/>
             <w:r>
-              <w:t xml:space="preserve"> 20 </w:t>
-            </w:r>
-            <w:proofErr w:type="spellStart"/>
-            <w:r>
-              <w:t>Not</w:t>
-            </w:r>
-            <w:proofErr w:type="spellEnd"/>
-            <w:r>
-              <w:t xml:space="preserve"> </w:t>
-            </w:r>
-            <w:proofErr w:type="spellStart"/>
-            <w:r>
-              <w:t>Null</w:t>
-            </w:r>
-            <w:proofErr w:type="spellEnd"/>
-            <w:r>
-              <w:t xml:space="preserve"> Default ‘Sin Tema’</w:t>
+              <w:rPr>
+                <w:lang w:val="en-US"/>
+              </w:rPr>
+              <w:t>’</w:t>
             </w:r>
           </w:p>
         </w:tc>
@@ -10262,38 +10803,17 @@
             <w:tcW w:w="4414" w:type="dxa"/>
           </w:tcPr>
           <w:p>
-            <w:r>
-              <w:t>Auto-</w:t>
-            </w:r>
-            <w:proofErr w:type="spellStart"/>
-            <w:r>
-              <w:t>Increment</w:t>
-            </w:r>
-            <w:proofErr w:type="spellEnd"/>
-            <w:r>
-              <w:t xml:space="preserve">, </w:t>
-            </w:r>
-            <w:proofErr w:type="spellStart"/>
-            <w:r>
-              <w:t>Primary</w:t>
-            </w:r>
-            <w:proofErr w:type="spellEnd"/>
-            <w:r>
-              <w:t xml:space="preserve"> Key, </w:t>
-            </w:r>
-            <w:proofErr w:type="spellStart"/>
-            <w:r>
-              <w:t>Not</w:t>
-            </w:r>
-            <w:proofErr w:type="spellEnd"/>
-            <w:r>
-              <w:t xml:space="preserve"> </w:t>
-            </w:r>
-            <w:proofErr w:type="spellStart"/>
-            <w:r>
-              <w:t>Null</w:t>
-            </w:r>
-            <w:proofErr w:type="spellEnd"/>
+            <w:pPr>
+              <w:rPr>
+                <w:lang w:val="en-US"/>
+              </w:rPr>
+            </w:pPr>
+            <w:r>
+              <w:rPr>
+                <w:lang w:val="en-US"/>
+              </w:rPr>
+              <w:t>Auto-Increment, Primary Key, Not Null</w:t>
+            </w:r>
           </w:p>
         </w:tc>
       </w:tr>
@@ -10484,38 +11004,17 @@
             <w:tcW w:w="4414" w:type="dxa"/>
           </w:tcPr>
           <w:p>
-            <w:r>
-              <w:t>Auto-</w:t>
-            </w:r>
-            <w:proofErr w:type="spellStart"/>
-            <w:r>
-              <w:t>Increment</w:t>
-            </w:r>
-            <w:proofErr w:type="spellEnd"/>
-            <w:r>
-              <w:t xml:space="preserve">, </w:t>
-            </w:r>
-            <w:proofErr w:type="spellStart"/>
-            <w:r>
-              <w:t>Primary</w:t>
-            </w:r>
-            <w:proofErr w:type="spellEnd"/>
-            <w:r>
-              <w:t xml:space="preserve"> Key, </w:t>
-            </w:r>
-            <w:proofErr w:type="spellStart"/>
-            <w:r>
-              <w:t>Not</w:t>
-            </w:r>
-            <w:proofErr w:type="spellEnd"/>
-            <w:r>
-              <w:t xml:space="preserve"> </w:t>
-            </w:r>
-            <w:proofErr w:type="spellStart"/>
-            <w:r>
-              <w:t>Null</w:t>
-            </w:r>
-            <w:proofErr w:type="spellEnd"/>
+            <w:pPr>
+              <w:rPr>
+                <w:lang w:val="en-US"/>
+              </w:rPr>
+            </w:pPr>
+            <w:r>
+              <w:rPr>
+                <w:lang w:val="en-US"/>
+              </w:rPr>
+              <w:t>Auto-Increment, Primary Key, Not Null</w:t>
+            </w:r>
           </w:p>
         </w:tc>
       </w:tr>
@@ -10674,28 +11173,15 @@
       <w:pPr>
         <w:pStyle w:val="Descripcin"/>
       </w:pPr>
-      <w:r>
-        <w:fldChar w:fldCharType="begin"/>
-      </w:r>
-      <w:r>
-        <w:instrText xml:space="preserve"> SEQ Ilustración \* ARABIC </w:instrText>
-      </w:r>
-      <w:r>
-        <w:fldChar w:fldCharType="separate"/>
-      </w:r>
-      <w:bookmarkStart w:id="40" w:name="_Toc55815608"/>
-      <w:r>
-        <w:rPr>
-          <w:noProof/>
-        </w:rPr>
-        <w:t>4</w:t>
-      </w:r>
-      <w:r>
-        <w:rPr>
-          <w:noProof/>
-        </w:rPr>
-        <w:fldChar w:fldCharType="end"/>
-      </w:r>
+      <w:fldSimple w:instr=" SEQ Ilustración \* ARABIC ">
+        <w:bookmarkStart w:id="40" w:name="_Toc55815608"/>
+        <w:r>
+          <w:rPr>
+            <w:noProof/>
+          </w:rPr>
+          <w:t>4</w:t>
+        </w:r>
+      </w:fldSimple>
       <w:r>
         <w:t xml:space="preserve"> Tablas relacionales</w:t>
       </w:r>
@@ -10862,89 +11348,37 @@
                 <w:rFonts w:ascii="Arial" w:hAnsi="Arial" w:cs="Arial"/>
                 <w:sz w:val="24"/>
                 <w:szCs w:val="24"/>
-              </w:rPr>
-            </w:pPr>
-            <w:r>
-              <w:rPr>
-                <w:rFonts w:ascii="Arial" w:hAnsi="Arial" w:cs="Arial"/>
-                <w:sz w:val="24"/>
-                <w:szCs w:val="24"/>
+                <w:lang w:val="en-US"/>
+              </w:rPr>
+            </w:pPr>
+            <w:r>
+              <w:rPr>
+                <w:rFonts w:ascii="Arial" w:hAnsi="Arial" w:cs="Arial"/>
+                <w:sz w:val="24"/>
+                <w:szCs w:val="24"/>
+                <w:lang w:val="en-US"/>
               </w:rPr>
               <w:t>Auto-</w:t>
             </w:r>
-            <w:proofErr w:type="spellStart"/>
             <w:proofErr w:type="gramStart"/>
             <w:r>
               <w:rPr>
                 <w:rFonts w:ascii="Arial" w:hAnsi="Arial" w:cs="Arial"/>
                 <w:sz w:val="24"/>
                 <w:szCs w:val="24"/>
-              </w:rPr>
-              <w:t>Increment</w:t>
-            </w:r>
-            <w:proofErr w:type="spellEnd"/>
-            <w:r>
-              <w:rPr>
-                <w:rFonts w:ascii="Arial" w:hAnsi="Arial" w:cs="Arial"/>
-                <w:sz w:val="24"/>
-                <w:szCs w:val="24"/>
-              </w:rPr>
-              <w:t xml:space="preserve">,   </w:t>
-            </w:r>
-            <w:proofErr w:type="spellStart"/>
+                <w:lang w:val="en-US"/>
+              </w:rPr>
+              <w:t xml:space="preserve">Increment,   </w:t>
+            </w:r>
             <w:proofErr w:type="gramEnd"/>
             <w:r>
               <w:rPr>
                 <w:rFonts w:ascii="Arial" w:hAnsi="Arial" w:cs="Arial"/>
                 <w:sz w:val="24"/>
                 <w:szCs w:val="24"/>
-              </w:rPr>
-              <w:t>Primary</w:t>
-            </w:r>
-            <w:proofErr w:type="spellEnd"/>
-            <w:r>
-              <w:rPr>
-                <w:rFonts w:ascii="Arial" w:hAnsi="Arial" w:cs="Arial"/>
-                <w:sz w:val="24"/>
-                <w:szCs w:val="24"/>
-              </w:rPr>
-              <w:t xml:space="preserve"> Key,  </w:t>
-            </w:r>
-            <w:proofErr w:type="spellStart"/>
-            <w:r>
-              <w:rPr>
-                <w:rFonts w:ascii="Arial" w:hAnsi="Arial" w:cs="Arial"/>
-                <w:sz w:val="24"/>
-                <w:szCs w:val="24"/>
-              </w:rPr>
-              <w:t>Not</w:t>
-            </w:r>
-            <w:proofErr w:type="spellEnd"/>
-            <w:r>
-              <w:rPr>
-                <w:rFonts w:ascii="Arial" w:hAnsi="Arial" w:cs="Arial"/>
-                <w:sz w:val="24"/>
-                <w:szCs w:val="24"/>
-              </w:rPr>
-              <w:t xml:space="preserve"> </w:t>
-            </w:r>
-            <w:proofErr w:type="spellStart"/>
-            <w:r>
-              <w:rPr>
-                <w:rFonts w:ascii="Arial" w:hAnsi="Arial" w:cs="Arial"/>
-                <w:sz w:val="24"/>
-                <w:szCs w:val="24"/>
-              </w:rPr>
-              <w:t>Null</w:t>
-            </w:r>
-            <w:proofErr w:type="spellEnd"/>
-            <w:r>
-              <w:rPr>
-                <w:rFonts w:ascii="Arial" w:hAnsi="Arial" w:cs="Arial"/>
-                <w:sz w:val="24"/>
-                <w:szCs w:val="24"/>
-              </w:rPr>
-              <w:t xml:space="preserve"> </w:t>
+                <w:lang w:val="en-US"/>
+              </w:rPr>
+              <w:t xml:space="preserve">Primary Key,  Not Null </w:t>
             </w:r>
           </w:p>
         </w:tc>
@@ -10984,26 +11418,18 @@
                 <w:rFonts w:ascii="Arial" w:hAnsi="Arial" w:cs="Arial"/>
                 <w:sz w:val="24"/>
                 <w:szCs w:val="24"/>
-              </w:rPr>
-            </w:pPr>
-            <w:proofErr w:type="spellStart"/>
+                <w:lang w:val="en-US"/>
+              </w:rPr>
+            </w:pPr>
             <w:proofErr w:type="gramStart"/>
             <w:r>
               <w:rPr>
                 <w:rFonts w:ascii="Arial" w:hAnsi="Arial" w:cs="Arial"/>
                 <w:sz w:val="24"/>
                 <w:szCs w:val="24"/>
-              </w:rPr>
-              <w:t>Varchar</w:t>
-            </w:r>
-            <w:proofErr w:type="spellEnd"/>
-            <w:r>
-              <w:rPr>
-                <w:rFonts w:ascii="Arial" w:hAnsi="Arial" w:cs="Arial"/>
-                <w:sz w:val="24"/>
-                <w:szCs w:val="24"/>
-              </w:rPr>
-              <w:t>(</w:t>
+                <w:lang w:val="en-US"/>
+              </w:rPr>
+              <w:t>Varchar(</w:t>
             </w:r>
             <w:proofErr w:type="gramEnd"/>
             <w:r>
@@ -11011,44 +11437,9 @@
                 <w:rFonts w:ascii="Arial" w:hAnsi="Arial" w:cs="Arial"/>
                 <w:sz w:val="24"/>
                 <w:szCs w:val="24"/>
-              </w:rPr>
-              <w:t xml:space="preserve">20), </w:t>
-            </w:r>
-            <w:proofErr w:type="spellStart"/>
-            <w:r>
-              <w:rPr>
-                <w:rFonts w:ascii="Arial" w:hAnsi="Arial" w:cs="Arial"/>
-                <w:sz w:val="24"/>
-                <w:szCs w:val="24"/>
-              </w:rPr>
-              <w:t>Not</w:t>
-            </w:r>
-            <w:proofErr w:type="spellEnd"/>
-            <w:r>
-              <w:rPr>
-                <w:rFonts w:ascii="Arial" w:hAnsi="Arial" w:cs="Arial"/>
-                <w:sz w:val="24"/>
-                <w:szCs w:val="24"/>
-              </w:rPr>
-              <w:t xml:space="preserve"> </w:t>
-            </w:r>
-            <w:proofErr w:type="spellStart"/>
-            <w:r>
-              <w:rPr>
-                <w:rFonts w:ascii="Arial" w:hAnsi="Arial" w:cs="Arial"/>
-                <w:sz w:val="24"/>
-                <w:szCs w:val="24"/>
-              </w:rPr>
-              <w:t>Null</w:t>
-            </w:r>
-            <w:proofErr w:type="spellEnd"/>
-            <w:r>
-              <w:rPr>
-                <w:rFonts w:ascii="Arial" w:hAnsi="Arial" w:cs="Arial"/>
-                <w:sz w:val="24"/>
-                <w:szCs w:val="24"/>
-              </w:rPr>
-              <w:t>, Min 8, Max20</w:t>
+                <w:lang w:val="en-US"/>
+              </w:rPr>
+              <w:t>20), Not Null, Min 8, Max20</w:t>
             </w:r>
           </w:p>
         </w:tc>
@@ -11088,16 +11479,27 @@
                 <w:rFonts w:ascii="Arial" w:hAnsi="Arial" w:cs="Arial"/>
                 <w:sz w:val="24"/>
                 <w:szCs w:val="24"/>
-              </w:rPr>
-            </w:pPr>
+                <w:lang w:val="en-US"/>
+              </w:rPr>
+            </w:pPr>
+            <w:r>
+              <w:rPr>
+                <w:rFonts w:ascii="Arial" w:hAnsi="Arial" w:cs="Arial"/>
+                <w:sz w:val="24"/>
+                <w:szCs w:val="24"/>
+                <w:lang w:val="en-US"/>
+              </w:rPr>
+              <w:t xml:space="preserve">Varchar 20 Not Null Default ‘Sin </w:t>
+            </w:r>
             <w:proofErr w:type="spellStart"/>
             <w:r>
               <w:rPr>
                 <w:rFonts w:ascii="Arial" w:hAnsi="Arial" w:cs="Arial"/>
                 <w:sz w:val="24"/>
                 <w:szCs w:val="24"/>
-              </w:rPr>
-              <w:t>Varchar</w:t>
+                <w:lang w:val="en-US"/>
+              </w:rPr>
+              <w:t>Tema</w:t>
             </w:r>
             <w:proofErr w:type="spellEnd"/>
             <w:r>
@@ -11105,44 +11507,9 @@
                 <w:rFonts w:ascii="Arial" w:hAnsi="Arial" w:cs="Arial"/>
                 <w:sz w:val="24"/>
                 <w:szCs w:val="24"/>
-              </w:rPr>
-              <w:t xml:space="preserve"> 20 </w:t>
-            </w:r>
-            <w:proofErr w:type="spellStart"/>
-            <w:r>
-              <w:rPr>
-                <w:rFonts w:ascii="Arial" w:hAnsi="Arial" w:cs="Arial"/>
-                <w:sz w:val="24"/>
-                <w:szCs w:val="24"/>
-              </w:rPr>
-              <w:t>Not</w:t>
-            </w:r>
-            <w:proofErr w:type="spellEnd"/>
-            <w:r>
-              <w:rPr>
-                <w:rFonts w:ascii="Arial" w:hAnsi="Arial" w:cs="Arial"/>
-                <w:sz w:val="24"/>
-                <w:szCs w:val="24"/>
-              </w:rPr>
-              <w:t xml:space="preserve"> </w:t>
-            </w:r>
-            <w:proofErr w:type="spellStart"/>
-            <w:r>
-              <w:rPr>
-                <w:rFonts w:ascii="Arial" w:hAnsi="Arial" w:cs="Arial"/>
-                <w:sz w:val="24"/>
-                <w:szCs w:val="24"/>
-              </w:rPr>
-              <w:t>Null</w:t>
-            </w:r>
-            <w:proofErr w:type="spellEnd"/>
-            <w:r>
-              <w:rPr>
-                <w:rFonts w:ascii="Arial" w:hAnsi="Arial" w:cs="Arial"/>
-                <w:sz w:val="24"/>
-                <w:szCs w:val="24"/>
-              </w:rPr>
-              <w:t xml:space="preserve"> Default ‘Sin Tema’</w:t>
+                <w:lang w:val="en-US"/>
+              </w:rPr>
+              <w:t>’</w:t>
             </w:r>
           </w:p>
         </w:tc>
@@ -11487,80 +11854,18 @@
                 <w:rFonts w:ascii="Arial" w:hAnsi="Arial" w:cs="Arial"/>
                 <w:sz w:val="24"/>
                 <w:szCs w:val="24"/>
-              </w:rPr>
-            </w:pPr>
-            <w:r>
-              <w:rPr>
-                <w:rFonts w:ascii="Arial" w:hAnsi="Arial" w:cs="Arial"/>
-                <w:sz w:val="24"/>
-                <w:szCs w:val="24"/>
-              </w:rPr>
-              <w:t>Auto-</w:t>
-            </w:r>
-            <w:proofErr w:type="spellStart"/>
-            <w:r>
-              <w:rPr>
-                <w:rFonts w:ascii="Arial" w:hAnsi="Arial" w:cs="Arial"/>
-                <w:sz w:val="24"/>
-                <w:szCs w:val="24"/>
-              </w:rPr>
-              <w:t>Increment</w:t>
-            </w:r>
-            <w:proofErr w:type="spellEnd"/>
-            <w:r>
-              <w:rPr>
-                <w:rFonts w:ascii="Arial" w:hAnsi="Arial" w:cs="Arial"/>
-                <w:sz w:val="24"/>
-                <w:szCs w:val="24"/>
-              </w:rPr>
-              <w:t xml:space="preserve">, </w:t>
-            </w:r>
-            <w:proofErr w:type="spellStart"/>
-            <w:r>
-              <w:rPr>
-                <w:rFonts w:ascii="Arial" w:hAnsi="Arial" w:cs="Arial"/>
-                <w:sz w:val="24"/>
-                <w:szCs w:val="24"/>
-              </w:rPr>
-              <w:t>Primary</w:t>
-            </w:r>
-            <w:proofErr w:type="spellEnd"/>
-            <w:r>
-              <w:rPr>
-                <w:rFonts w:ascii="Arial" w:hAnsi="Arial" w:cs="Arial"/>
-                <w:sz w:val="24"/>
-                <w:szCs w:val="24"/>
-              </w:rPr>
-              <w:t xml:space="preserve"> Key, </w:t>
-            </w:r>
-            <w:proofErr w:type="spellStart"/>
-            <w:r>
-              <w:rPr>
-                <w:rFonts w:ascii="Arial" w:hAnsi="Arial" w:cs="Arial"/>
-                <w:sz w:val="24"/>
-                <w:szCs w:val="24"/>
-              </w:rPr>
-              <w:t>Not</w:t>
-            </w:r>
-            <w:proofErr w:type="spellEnd"/>
-            <w:r>
-              <w:rPr>
-                <w:rFonts w:ascii="Arial" w:hAnsi="Arial" w:cs="Arial"/>
-                <w:sz w:val="24"/>
-                <w:szCs w:val="24"/>
-              </w:rPr>
-              <w:t xml:space="preserve"> </w:t>
-            </w:r>
-            <w:proofErr w:type="spellStart"/>
-            <w:r>
-              <w:rPr>
-                <w:rFonts w:ascii="Arial" w:hAnsi="Arial" w:cs="Arial"/>
-                <w:sz w:val="24"/>
-                <w:szCs w:val="24"/>
-              </w:rPr>
-              <w:t>Null</w:t>
-            </w:r>
-            <w:proofErr w:type="spellEnd"/>
+                <w:lang w:val="en-US"/>
+              </w:rPr>
+            </w:pPr>
+            <w:r>
+              <w:rPr>
+                <w:rFonts w:ascii="Arial" w:hAnsi="Arial" w:cs="Arial"/>
+                <w:sz w:val="24"/>
+                <w:szCs w:val="24"/>
+                <w:lang w:val="en-US"/>
+              </w:rPr>
+              <w:t>Auto-Increment, Primary Key, Not Null</w:t>
+            </w:r>
           </w:p>
         </w:tc>
       </w:tr>
@@ -11974,80 +12279,18 @@
                 <w:rFonts w:ascii="Arial" w:hAnsi="Arial" w:cs="Arial"/>
                 <w:sz w:val="24"/>
                 <w:szCs w:val="24"/>
-              </w:rPr>
-            </w:pPr>
-            <w:r>
-              <w:rPr>
-                <w:rFonts w:ascii="Arial" w:hAnsi="Arial" w:cs="Arial"/>
-                <w:sz w:val="24"/>
-                <w:szCs w:val="24"/>
-              </w:rPr>
-              <w:t>Auto-</w:t>
-            </w:r>
-            <w:proofErr w:type="spellStart"/>
-            <w:r>
-              <w:rPr>
-                <w:rFonts w:ascii="Arial" w:hAnsi="Arial" w:cs="Arial"/>
-                <w:sz w:val="24"/>
-                <w:szCs w:val="24"/>
-              </w:rPr>
-              <w:t>Increment</w:t>
-            </w:r>
-            <w:proofErr w:type="spellEnd"/>
-            <w:r>
-              <w:rPr>
-                <w:rFonts w:ascii="Arial" w:hAnsi="Arial" w:cs="Arial"/>
-                <w:sz w:val="24"/>
-                <w:szCs w:val="24"/>
-              </w:rPr>
-              <w:t xml:space="preserve">, </w:t>
-            </w:r>
-            <w:proofErr w:type="spellStart"/>
-            <w:r>
-              <w:rPr>
-                <w:rFonts w:ascii="Arial" w:hAnsi="Arial" w:cs="Arial"/>
-                <w:sz w:val="24"/>
-                <w:szCs w:val="24"/>
-              </w:rPr>
-              <w:t>Primary</w:t>
-            </w:r>
-            <w:proofErr w:type="spellEnd"/>
-            <w:r>
-              <w:rPr>
-                <w:rFonts w:ascii="Arial" w:hAnsi="Arial" w:cs="Arial"/>
-                <w:sz w:val="24"/>
-                <w:szCs w:val="24"/>
-              </w:rPr>
-              <w:t xml:space="preserve"> Key, </w:t>
-            </w:r>
-            <w:proofErr w:type="spellStart"/>
-            <w:r>
-              <w:rPr>
-                <w:rFonts w:ascii="Arial" w:hAnsi="Arial" w:cs="Arial"/>
-                <w:sz w:val="24"/>
-                <w:szCs w:val="24"/>
-              </w:rPr>
-              <w:t>Not</w:t>
-            </w:r>
-            <w:proofErr w:type="spellEnd"/>
-            <w:r>
-              <w:rPr>
-                <w:rFonts w:ascii="Arial" w:hAnsi="Arial" w:cs="Arial"/>
-                <w:sz w:val="24"/>
-                <w:szCs w:val="24"/>
-              </w:rPr>
-              <w:t xml:space="preserve"> </w:t>
-            </w:r>
-            <w:proofErr w:type="spellStart"/>
-            <w:r>
-              <w:rPr>
-                <w:rFonts w:ascii="Arial" w:hAnsi="Arial" w:cs="Arial"/>
-                <w:sz w:val="24"/>
-                <w:szCs w:val="24"/>
-              </w:rPr>
-              <w:t>Null</w:t>
-            </w:r>
-            <w:proofErr w:type="spellEnd"/>
+                <w:lang w:val="en-US"/>
+              </w:rPr>
+            </w:pPr>
+            <w:r>
+              <w:rPr>
+                <w:rFonts w:ascii="Arial" w:hAnsi="Arial" w:cs="Arial"/>
+                <w:sz w:val="24"/>
+                <w:szCs w:val="24"/>
+                <w:lang w:val="en-US"/>
+              </w:rPr>
+              <w:t>Auto-Increment, Primary Key, Not Null</w:t>
+            </w:r>
           </w:p>
         </w:tc>
       </w:tr>
@@ -12810,6 +13053,155 @@
     </w:lvl>
   </w:abstractNum>
   <w:abstractNum w:abstractNumId="2" w15:restartNumberingAfterBreak="0">
+    <w:nsid w:val="1F4C670A"/>
+    <w:multiLevelType w:val="multilevel"/>
+    <w:tmpl w:val="7A4C2A7C"/>
+    <w:lvl w:ilvl="0">
+      <w:start w:val="1"/>
+      <w:numFmt w:val="bullet"/>
+      <w:lvlText w:val=""/>
+      <w:lvlJc w:val="left"/>
+      <w:pPr>
+        <w:tabs>
+          <w:tab w:val="num" w:pos="720"/>
+        </w:tabs>
+        <w:ind w:left="720" w:hanging="360"/>
+      </w:pPr>
+      <w:rPr>
+        <w:rFonts w:ascii="Symbol" w:hAnsi="Symbol" w:hint="default"/>
+        <w:sz w:val="20"/>
+      </w:rPr>
+    </w:lvl>
+    <w:lvl w:ilvl="1" w:tentative="1">
+      <w:start w:val="1"/>
+      <w:numFmt w:val="bullet"/>
+      <w:lvlText w:val="o"/>
+      <w:lvlJc w:val="left"/>
+      <w:pPr>
+        <w:tabs>
+          <w:tab w:val="num" w:pos="1440"/>
+        </w:tabs>
+        <w:ind w:left="1440" w:hanging="360"/>
+      </w:pPr>
+      <w:rPr>
+        <w:rFonts w:ascii="Courier New" w:hAnsi="Courier New" w:hint="default"/>
+        <w:sz w:val="20"/>
+      </w:rPr>
+    </w:lvl>
+    <w:lvl w:ilvl="2" w:tentative="1">
+      <w:start w:val="1"/>
+      <w:numFmt w:val="bullet"/>
+      <w:lvlText w:val=""/>
+      <w:lvlJc w:val="left"/>
+      <w:pPr>
+        <w:tabs>
+          <w:tab w:val="num" w:pos="2160"/>
+        </w:tabs>
+        <w:ind w:left="2160" w:hanging="360"/>
+      </w:pPr>
+      <w:rPr>
+        <w:rFonts w:ascii="Wingdings" w:hAnsi="Wingdings" w:hint="default"/>
+        <w:sz w:val="20"/>
+      </w:rPr>
+    </w:lvl>
+    <w:lvl w:ilvl="3" w:tentative="1">
+      <w:start w:val="1"/>
+      <w:numFmt w:val="bullet"/>
+      <w:lvlText w:val=""/>
+      <w:lvlJc w:val="left"/>
+      <w:pPr>
+        <w:tabs>
+          <w:tab w:val="num" w:pos="2880"/>
+        </w:tabs>
+        <w:ind w:left="2880" w:hanging="360"/>
+      </w:pPr>
+      <w:rPr>
+        <w:rFonts w:ascii="Wingdings" w:hAnsi="Wingdings" w:hint="default"/>
+        <w:sz w:val="20"/>
+      </w:rPr>
+    </w:lvl>
+    <w:lvl w:ilvl="4" w:tentative="1">
+      <w:start w:val="1"/>
+      <w:numFmt w:val="bullet"/>
+      <w:lvlText w:val=""/>
+      <w:lvlJc w:val="left"/>
+      <w:pPr>
+        <w:tabs>
+          <w:tab w:val="num" w:pos="3600"/>
+        </w:tabs>
+        <w:ind w:left="3600" w:hanging="360"/>
+      </w:pPr>
+      <w:rPr>
+        <w:rFonts w:ascii="Wingdings" w:hAnsi="Wingdings" w:hint="default"/>
+        <w:sz w:val="20"/>
+      </w:rPr>
+    </w:lvl>
+    <w:lvl w:ilvl="5" w:tentative="1">
+      <w:start w:val="1"/>
+      <w:numFmt w:val="bullet"/>
+      <w:lvlText w:val=""/>
+      <w:lvlJc w:val="left"/>
+      <w:pPr>
+        <w:tabs>
+          <w:tab w:val="num" w:pos="4320"/>
+        </w:tabs>
+        <w:ind w:left="4320" w:hanging="360"/>
+      </w:pPr>
+      <w:rPr>
+        <w:rFonts w:ascii="Wingdings" w:hAnsi="Wingdings" w:hint="default"/>
+        <w:sz w:val="20"/>
+      </w:rPr>
+    </w:lvl>
+    <w:lvl w:ilvl="6" w:tentative="1">
+      <w:start w:val="1"/>
+      <w:numFmt w:val="bullet"/>
+      <w:lvlText w:val=""/>
+      <w:lvlJc w:val="left"/>
+      <w:pPr>
+        <w:tabs>
+          <w:tab w:val="num" w:pos="5040"/>
+        </w:tabs>
+        <w:ind w:left="5040" w:hanging="360"/>
+      </w:pPr>
+      <w:rPr>
+        <w:rFonts w:ascii="Wingdings" w:hAnsi="Wingdings" w:hint="default"/>
+        <w:sz w:val="20"/>
+      </w:rPr>
+    </w:lvl>
+    <w:lvl w:ilvl="7" w:tentative="1">
+      <w:start w:val="1"/>
+      <w:numFmt w:val="bullet"/>
+      <w:lvlText w:val=""/>
+      <w:lvlJc w:val="left"/>
+      <w:pPr>
+        <w:tabs>
+          <w:tab w:val="num" w:pos="5760"/>
+        </w:tabs>
+        <w:ind w:left="5760" w:hanging="360"/>
+      </w:pPr>
+      <w:rPr>
+        <w:rFonts w:ascii="Wingdings" w:hAnsi="Wingdings" w:hint="default"/>
+        <w:sz w:val="20"/>
+      </w:rPr>
+    </w:lvl>
+    <w:lvl w:ilvl="8" w:tentative="1">
+      <w:start w:val="1"/>
+      <w:numFmt w:val="bullet"/>
+      <w:lvlText w:val=""/>
+      <w:lvlJc w:val="left"/>
+      <w:pPr>
+        <w:tabs>
+          <w:tab w:val="num" w:pos="6480"/>
+        </w:tabs>
+        <w:ind w:left="6480" w:hanging="360"/>
+      </w:pPr>
+      <w:rPr>
+        <w:rFonts w:ascii="Wingdings" w:hAnsi="Wingdings" w:hint="default"/>
+        <w:sz w:val="20"/>
+      </w:rPr>
+    </w:lvl>
+  </w:abstractNum>
+  <w:abstractNum w:abstractNumId="3" w15:restartNumberingAfterBreak="0">
     <w:nsid w:val="300560C1"/>
     <w:multiLevelType w:val="hybridMultilevel"/>
     <w:tmpl w:val="0C300DEA"/>
@@ -12922,7 +13314,156 @@
       </w:rPr>
     </w:lvl>
   </w:abstractNum>
-  <w:abstractNum w:abstractNumId="3" w15:restartNumberingAfterBreak="0">
+  <w:abstractNum w:abstractNumId="4" w15:restartNumberingAfterBreak="0">
+    <w:nsid w:val="4BD90B07"/>
+    <w:multiLevelType w:val="multilevel"/>
+    <w:tmpl w:val="5FB063BA"/>
+    <w:lvl w:ilvl="0">
+      <w:start w:val="1"/>
+      <w:numFmt w:val="bullet"/>
+      <w:lvlText w:val=""/>
+      <w:lvlJc w:val="left"/>
+      <w:pPr>
+        <w:tabs>
+          <w:tab w:val="num" w:pos="720"/>
+        </w:tabs>
+        <w:ind w:left="720" w:hanging="360"/>
+      </w:pPr>
+      <w:rPr>
+        <w:rFonts w:ascii="Symbol" w:hAnsi="Symbol" w:hint="default"/>
+        <w:sz w:val="20"/>
+      </w:rPr>
+    </w:lvl>
+    <w:lvl w:ilvl="1" w:tentative="1">
+      <w:start w:val="1"/>
+      <w:numFmt w:val="bullet"/>
+      <w:lvlText w:val="o"/>
+      <w:lvlJc w:val="left"/>
+      <w:pPr>
+        <w:tabs>
+          <w:tab w:val="num" w:pos="1440"/>
+        </w:tabs>
+        <w:ind w:left="1440" w:hanging="360"/>
+      </w:pPr>
+      <w:rPr>
+        <w:rFonts w:ascii="Courier New" w:hAnsi="Courier New" w:hint="default"/>
+        <w:sz w:val="20"/>
+      </w:rPr>
+    </w:lvl>
+    <w:lvl w:ilvl="2" w:tentative="1">
+      <w:start w:val="1"/>
+      <w:numFmt w:val="bullet"/>
+      <w:lvlText w:val=""/>
+      <w:lvlJc w:val="left"/>
+      <w:pPr>
+        <w:tabs>
+          <w:tab w:val="num" w:pos="2160"/>
+        </w:tabs>
+        <w:ind w:left="2160" w:hanging="360"/>
+      </w:pPr>
+      <w:rPr>
+        <w:rFonts w:ascii="Wingdings" w:hAnsi="Wingdings" w:hint="default"/>
+        <w:sz w:val="20"/>
+      </w:rPr>
+    </w:lvl>
+    <w:lvl w:ilvl="3" w:tentative="1">
+      <w:start w:val="1"/>
+      <w:numFmt w:val="bullet"/>
+      <w:lvlText w:val=""/>
+      <w:lvlJc w:val="left"/>
+      <w:pPr>
+        <w:tabs>
+          <w:tab w:val="num" w:pos="2880"/>
+        </w:tabs>
+        <w:ind w:left="2880" w:hanging="360"/>
+      </w:pPr>
+      <w:rPr>
+        <w:rFonts w:ascii="Wingdings" w:hAnsi="Wingdings" w:hint="default"/>
+        <w:sz w:val="20"/>
+      </w:rPr>
+    </w:lvl>
+    <w:lvl w:ilvl="4" w:tentative="1">
+      <w:start w:val="1"/>
+      <w:numFmt w:val="bullet"/>
+      <w:lvlText w:val=""/>
+      <w:lvlJc w:val="left"/>
+      <w:pPr>
+        <w:tabs>
+          <w:tab w:val="num" w:pos="3600"/>
+        </w:tabs>
+        <w:ind w:left="3600" w:hanging="360"/>
+      </w:pPr>
+      <w:rPr>
+        <w:rFonts w:ascii="Wingdings" w:hAnsi="Wingdings" w:hint="default"/>
+        <w:sz w:val="20"/>
+      </w:rPr>
+    </w:lvl>
+    <w:lvl w:ilvl="5" w:tentative="1">
+      <w:start w:val="1"/>
+      <w:numFmt w:val="bullet"/>
+      <w:lvlText w:val=""/>
+      <w:lvlJc w:val="left"/>
+      <w:pPr>
+        <w:tabs>
+          <w:tab w:val="num" w:pos="4320"/>
+        </w:tabs>
+        <w:ind w:left="4320" w:hanging="360"/>
+      </w:pPr>
+      <w:rPr>
+        <w:rFonts w:ascii="Wingdings" w:hAnsi="Wingdings" w:hint="default"/>
+        <w:sz w:val="20"/>
+      </w:rPr>
+    </w:lvl>
+    <w:lvl w:ilvl="6" w:tentative="1">
+      <w:start w:val="1"/>
+      <w:numFmt w:val="bullet"/>
+      <w:lvlText w:val=""/>
+      <w:lvlJc w:val="left"/>
+      <w:pPr>
+        <w:tabs>
+          <w:tab w:val="num" w:pos="5040"/>
+        </w:tabs>
+        <w:ind w:left="5040" w:hanging="360"/>
+      </w:pPr>
+      <w:rPr>
+        <w:rFonts w:ascii="Wingdings" w:hAnsi="Wingdings" w:hint="default"/>
+        <w:sz w:val="20"/>
+      </w:rPr>
+    </w:lvl>
+    <w:lvl w:ilvl="7" w:tentative="1">
+      <w:start w:val="1"/>
+      <w:numFmt w:val="bullet"/>
+      <w:lvlText w:val=""/>
+      <w:lvlJc w:val="left"/>
+      <w:pPr>
+        <w:tabs>
+          <w:tab w:val="num" w:pos="5760"/>
+        </w:tabs>
+        <w:ind w:left="5760" w:hanging="360"/>
+      </w:pPr>
+      <w:rPr>
+        <w:rFonts w:ascii="Wingdings" w:hAnsi="Wingdings" w:hint="default"/>
+        <w:sz w:val="20"/>
+      </w:rPr>
+    </w:lvl>
+    <w:lvl w:ilvl="8" w:tentative="1">
+      <w:start w:val="1"/>
+      <w:numFmt w:val="bullet"/>
+      <w:lvlText w:val=""/>
+      <w:lvlJc w:val="left"/>
+      <w:pPr>
+        <w:tabs>
+          <w:tab w:val="num" w:pos="6480"/>
+        </w:tabs>
+        <w:ind w:left="6480" w:hanging="360"/>
+      </w:pPr>
+      <w:rPr>
+        <w:rFonts w:ascii="Wingdings" w:hAnsi="Wingdings" w:hint="default"/>
+        <w:sz w:val="20"/>
+      </w:rPr>
+    </w:lvl>
+  </w:abstractNum>
+  <w:abstractNum w:abstractNumId="5" w15:restartNumberingAfterBreak="0">
     <w:nsid w:val="531F1929"/>
     <w:multiLevelType w:val="hybridMultilevel"/>
     <w:tmpl w:val="CB448A5C"/>
@@ -13035,7 +13576,7 @@
       </w:rPr>
     </w:lvl>
   </w:abstractNum>
-  <w:abstractNum w:abstractNumId="4" w15:restartNumberingAfterBreak="0">
+  <w:abstractNum w:abstractNumId="6" w15:restartNumberingAfterBreak="0">
     <w:nsid w:val="552C51B9"/>
     <w:multiLevelType w:val="hybridMultilevel"/>
     <w:tmpl w:val="CADC0844"/>
@@ -13149,18 +13690,24 @@
     </w:lvl>
   </w:abstractNum>
   <w:num w:numId="1">
-    <w:abstractNumId w:val="3"/>
+    <w:abstractNumId w:val="5"/>
   </w:num>
   <w:num w:numId="2">
     <w:abstractNumId w:val="1"/>
   </w:num>
   <w:num w:numId="3">
-    <w:abstractNumId w:val="4"/>
+    <w:abstractNumId w:val="6"/>
   </w:num>
   <w:num w:numId="4">
     <w:abstractNumId w:val="0"/>
   </w:num>
   <w:num w:numId="5">
+    <w:abstractNumId w:val="3"/>
+  </w:num>
+  <w:num w:numId="6">
+    <w:abstractNumId w:val="4"/>
+  </w:num>
+  <w:num w:numId="7">
     <w:abstractNumId w:val="2"/>
   </w:num>
 </w:numbering>

</xml_diff>